<commit_message>
added new articles file stays open until program terminates
</commit_message>
<xml_diff>
--- a/Arbeit/Vorlage.docx
+++ b/Arbeit/Vorlage.docx
@@ -732,6 +732,44 @@
       </w:pPr>
       <w:r>
         <w:t>Keylogger</w:t>
+      </w:r>
+    </w:p>
+    <w:p>
+      <w:r>
+        <w:t>Logger:</w:t>
+      </w:r>
+    </w:p>
+    <w:p/>
+    <w:p>
+      <w:r>
+        <w:t>Buffer:</w:t>
+      </w:r>
+    </w:p>
+    <w:p>
+      <w:r>
+        <w:t>Benachrichtigt</w:t>
+      </w:r>
+      <w:r>
+        <w:t>, wenn Element im Buffer</w:t>
+      </w:r>
+    </w:p>
+    <w:p>
+      <w:r>
+        <w:t xml:space="preserve">Übergibt Element, </w:t>
+      </w:r>
+      <w:r>
+        <w:t xml:space="preserve">heißt </w:t>
+      </w:r>
+      <w:r>
+        <w:t xml:space="preserve">Element </w:t>
+      </w:r>
+      <w:r>
+        <w:t>wird aus Buffer geladen</w:t>
+      </w:r>
+    </w:p>
+    <w:p>
+      <w:r>
+        <w:t>Writer:</w:t>
       </w:r>
     </w:p>
     <w:p/>

</xml_diff>

<commit_message>
addded stopping keylogger and writing to csv
</commit_message>
<xml_diff>
--- a/Arbeit/Vorlage.docx
+++ b/Arbeit/Vorlage.docx
@@ -125,23 +125,7 @@
           <w:b w:val="0"/>
           <w:sz w:val="28"/>
         </w:rPr>
-        <w:t xml:space="preserve">Analyse der </w:t>
-      </w:r>
-      <w:proofErr w:type="spellStart"/>
-      <w:r>
-        <w:rPr>
-          <w:b w:val="0"/>
-          <w:sz w:val="28"/>
-        </w:rPr>
-        <w:t>Keystroke</w:t>
-      </w:r>
-      <w:proofErr w:type="spellEnd"/>
-      <w:r>
-        <w:rPr>
-          <w:b w:val="0"/>
-          <w:sz w:val="28"/>
-        </w:rPr>
-        <w:t xml:space="preserve"> Dynamics mithilfe eines ANN</w:t>
+        <w:t>Analyse der Keystroke Dynamics mithilfe eines ANN</w:t>
       </w:r>
     </w:p>
     <w:p>
@@ -503,23 +487,7 @@
           <w:b/>
           <w:sz w:val="28"/>
         </w:rPr>
-        <w:t xml:space="preserve">Analyse der </w:t>
-      </w:r>
-      <w:proofErr w:type="spellStart"/>
-      <w:r>
-        <w:rPr>
-          <w:b/>
-          <w:sz w:val="28"/>
-        </w:rPr>
-        <w:t>Keystroke</w:t>
-      </w:r>
-      <w:proofErr w:type="spellEnd"/>
-      <w:r>
-        <w:rPr>
-          <w:b/>
-          <w:sz w:val="28"/>
-        </w:rPr>
-        <w:t xml:space="preserve"> Dynamics mithilfe eines ANN</w:t>
+        <w:t>Analyse der Keystroke Dynamics mithilfe eines ANN</w:t>
       </w:r>
     </w:p>
     <w:p>
@@ -770,6 +738,64 @@
     <w:p>
       <w:r>
         <w:t>Writer:</w:t>
+      </w:r>
+    </w:p>
+    <w:p/>
+    <w:p/>
+    <w:p/>
+    <w:p>
+      <w:r>
+        <w:t xml:space="preserve">Der Writer dient dazu um Daten </w:t>
+      </w:r>
+      <w:r>
+        <w:t>in eine CSV- Datei zu schreiben.</w:t>
+      </w:r>
+      <w:r>
+        <w:t xml:space="preserve"> </w:t>
+      </w:r>
+      <w:r>
+        <w:t xml:space="preserve">Hierfür wird der Writer </w:t>
+      </w:r>
+      <w:r>
+        <w:t>benachrichtigt, falls ein Datensatz</w:t>
+      </w:r>
+      <w:r>
+        <w:t xml:space="preserve"> </w:t>
+      </w:r>
+      <w:r>
+        <w:t>in den Buffer geschrieben wird. Dieser Datensatz wird ausgelesen und aus dem Buffer gelöscht.</w:t>
+      </w:r>
+      <w:r>
+        <w:t xml:space="preserve"> </w:t>
+      </w:r>
+      <w:r>
+        <w:t>Nachdem der Datensatz</w:t>
+      </w:r>
+      <w:r>
+        <w:t xml:space="preserve">, </w:t>
+      </w:r>
+      <w:r>
+        <w:t xml:space="preserve">welcher aus </w:t>
+      </w:r>
+      <w:r>
+        <w:t>dem Key, der Zeit und des Events aufgebaut</w:t>
+      </w:r>
+      <w:r>
+        <w:t xml:space="preserve"> ist, ausgelesen wurde, wird er in die CSV- Datei geschrieb</w:t>
+      </w:r>
+      <w:r>
+        <w:t>en.</w:t>
+      </w:r>
+      <w:r>
+        <w:t xml:space="preserve"> </w:t>
+      </w:r>
+      <w:r>
+        <w:t>#</w:t>
+      </w:r>
+    </w:p>
+    <w:p>
+      <w:r>
+        <w:t>event</w:t>
       </w:r>
     </w:p>
     <w:p/>

</xml_diff>